<commit_message>
fix: fix the date of experiment3 report.
</commit_message>
<xml_diff>
--- a/Experiment3/report.docx
+++ b/Experiment3/report.docx
@@ -362,6 +362,16 @@
       </w:r>
       <w:r>
         <w:rPr>
+          <w:rFonts w:hint="eastAsia"/>
+          <w:b/>
+          <w:u w:val="single"/>
+        </w:rPr>
+        <w:t>1</w:t>
+      </w:r>
+      <w:bookmarkStart w:id="0" w:name="_GoBack"/>
+      <w:bookmarkEnd w:id="0"/>
+      <w:r>
+        <w:rPr>
           <w:b/>
           <w:u w:val="single"/>
         </w:rPr>
@@ -559,19 +569,17 @@
       <w:pPr>
         <w:ind w:left="72"/>
         <w:rPr>
+          <w:rFonts w:eastAsia="黑体"/>
+          <w:sz w:val="24"/>
+        </w:rPr>
+      </w:pPr>
+      <w:r>
+        <w:rPr>
           <w:rFonts w:eastAsia="黑体" w:hint="eastAsia"/>
           <w:sz w:val="24"/>
         </w:rPr>
-      </w:pPr>
-      <w:r>
-        <w:rPr>
-          <w:rFonts w:eastAsia="黑体" w:hint="eastAsia"/>
-          <w:sz w:val="24"/>
-        </w:rPr>
         <w:t>------------------------------------------------------------------------------------------------------</w:t>
       </w:r>
-      <w:bookmarkStart w:id="0" w:name="_GoBack"/>
-      <w:bookmarkEnd w:id="0"/>
     </w:p>
     <w:p>
       <w:pPr>

</xml_diff>